<commit_message>
add update for doc
</commit_message>
<xml_diff>
--- a/20880108.docx
+++ b/20880108.docx
@@ -132,7 +132,13 @@
         </w:numPr>
       </w:pPr>
       <w:r>
-        <w:t>Boolead hasNext(): trả về true nếu node hiện tại có tham chiếu đến 1 node kế tiếp, ngược lại sẽ trả về false.</w:t>
+        <w:t>Boolea</w:t>
+      </w:r>
+      <w:r>
+        <w:t>n</w:t>
+      </w:r>
+      <w:r>
+        <w:t xml:space="preserve"> hasNext(): trả về true nếu node hiện tại có tham chiếu đến 1 node kế tiếp, ngược lại sẽ trả về false.</w:t>
       </w:r>
     </w:p>
     <w:p>
@@ -145,6 +151,170 @@
       </w:pPr>
       <w:r>
         <w:t>Thiết lập lớp cQueue</w:t>
+      </w:r>
+    </w:p>
+    <w:p>
+      <w:pPr>
+        <w:pStyle w:val="ListParagraph"/>
+        <w:numPr>
+          <w:ilvl w:val="1"/>
+          <w:numId w:val="1"/>
+        </w:numPr>
+      </w:pPr>
+      <w:r>
+        <w:t>Mục đích</w:t>
+      </w:r>
+    </w:p>
+    <w:p>
+      <w:pPr>
+        <w:ind w:left="1080"/>
+      </w:pPr>
+      <w:r>
+        <w:t>Đây là lớp dùng để tạo ra các data object dạng danh sách hàng chờ với nguyên tắc, đối tượng được nạp vào hàng chờ trước sẽ được lấy ra trước.</w:t>
+      </w:r>
+    </w:p>
+    <w:p>
+      <w:pPr>
+        <w:pStyle w:val="ListParagraph"/>
+        <w:numPr>
+          <w:ilvl w:val="1"/>
+          <w:numId w:val="1"/>
+        </w:numPr>
+      </w:pPr>
+      <w:r>
+        <w:t>Cấu trúc</w:t>
+      </w:r>
+    </w:p>
+    <w:p>
+      <w:pPr>
+        <w:pStyle w:val="ListParagraph"/>
+        <w:numPr>
+          <w:ilvl w:val="2"/>
+          <w:numId w:val="1"/>
+        </w:numPr>
+      </w:pPr>
+      <w:r>
+        <w:t>Các thuộc tính</w:t>
+      </w:r>
+    </w:p>
+    <w:p>
+      <w:pPr>
+        <w:pStyle w:val="ListParagraph"/>
+        <w:numPr>
+          <w:ilvl w:val="0"/>
+          <w:numId w:val="4"/>
+        </w:numPr>
+      </w:pPr>
+      <w:r>
+        <w:t>int count: dùng để đếm số phần tử trong hàng chờ</w:t>
+      </w:r>
+    </w:p>
+    <w:p>
+      <w:pPr>
+        <w:pStyle w:val="ListParagraph"/>
+        <w:numPr>
+          <w:ilvl w:val="0"/>
+          <w:numId w:val="4"/>
+        </w:numPr>
+      </w:pPr>
+      <w:r>
+        <w:t>Node&lt;T&gt;</w:t>
+      </w:r>
+      <w:r>
+        <w:t>?</w:t>
+      </w:r>
+      <w:r>
+        <w:t xml:space="preserve"> head: node ở đầu danh sách</w:t>
+      </w:r>
+    </w:p>
+    <w:p>
+      <w:pPr>
+        <w:pStyle w:val="ListParagraph"/>
+        <w:numPr>
+          <w:ilvl w:val="0"/>
+          <w:numId w:val="4"/>
+        </w:numPr>
+      </w:pPr>
+      <w:r>
+        <w:t>Node&lt;T&gt;</w:t>
+      </w:r>
+      <w:r>
+        <w:t>?</w:t>
+      </w:r>
+      <w:r>
+        <w:t xml:space="preserve"> tail: node ở cuối danh</w:t>
+      </w:r>
+      <w:r>
+        <w:t xml:space="preserve"> sách</w:t>
+      </w:r>
+    </w:p>
+    <w:p>
+      <w:pPr>
+        <w:pStyle w:val="ListParagraph"/>
+        <w:numPr>
+          <w:ilvl w:val="2"/>
+          <w:numId w:val="1"/>
+        </w:numPr>
+      </w:pPr>
+      <w:r>
+        <w:t>Các phương thức</w:t>
+      </w:r>
+    </w:p>
+    <w:p>
+      <w:pPr>
+        <w:pStyle w:val="ListParagraph"/>
+        <w:numPr>
+          <w:ilvl w:val="0"/>
+          <w:numId w:val="5"/>
+        </w:numPr>
+      </w:pPr>
+      <w:r>
+        <w:t>int Count {}: hàm getter của thuộc tính count</w:t>
+      </w:r>
+    </w:p>
+    <w:p>
+      <w:pPr>
+        <w:pStyle w:val="ListParagraph"/>
+        <w:numPr>
+          <w:ilvl w:val="0"/>
+          <w:numId w:val="5"/>
+        </w:numPr>
+      </w:pPr>
+      <w:r>
+        <w:t>cQueue(): hàm khởi tạo của queue</w:t>
+      </w:r>
+    </w:p>
+    <w:p>
+      <w:pPr>
+        <w:pStyle w:val="ListParagraph"/>
+        <w:numPr>
+          <w:ilvl w:val="0"/>
+          <w:numId w:val="5"/>
+        </w:numPr>
+      </w:pPr>
+      <w:r>
+        <w:t>void Enqueue(T value): hàm thêm 1 giá trị vào</w:t>
+      </w:r>
+      <w:r>
+        <w:t xml:space="preserve"> queue. Giá trị được thêm vào sẽ được “đính” vào 1 node mới và nối tiếp node mới đó vào tail của</w:t>
+      </w:r>
+      <w:r>
+        <w:t xml:space="preserve"> queue, đồng thời node mới đó sẽ đóng vai trò làm tail mới của queue.</w:t>
+      </w:r>
+    </w:p>
+    <w:p>
+      <w:pPr>
+        <w:pStyle w:val="ListParagraph"/>
+        <w:numPr>
+          <w:ilvl w:val="0"/>
+          <w:numId w:val="5"/>
+        </w:numPr>
+      </w:pPr>
+      <w:r>
+        <w:t xml:space="preserve">void Dequeue(): </w:t>
+      </w:r>
+      <w:r>
+        <w:t xml:space="preserve"> </w:t>
       </w:r>
     </w:p>
     <w:p>
@@ -208,6 +378,232 @@
 <file path=word/numbering.xml><?xml version="1.0" encoding="utf-8"?>
 <w:numbering xmlns:wpc="http://schemas.microsoft.com/office/word/2010/wordprocessingCanvas" xmlns:cx="http://schemas.microsoft.com/office/drawing/2014/chartex" xmlns:cx1="http://schemas.microsoft.com/office/drawing/2015/9/8/chartex" xmlns:cx2="http://schemas.microsoft.com/office/drawing/2015/10/21/chartex" xmlns:cx3="http://schemas.microsoft.com/office/drawing/2016/5/9/chartex" xmlns:cx4="http://schemas.microsoft.com/office/drawing/2016/5/10/chartex" xmlns:cx5="http://schemas.microsoft.com/office/drawing/2016/5/11/chartex" xmlns:cx6="http://schemas.microsoft.com/office/drawing/2016/5/12/chartex" xmlns:cx7="http://schemas.microsoft.com/office/drawing/2016/5/13/chartex" xmlns:cx8="http://schemas.microsoft.com/office/drawing/2016/5/14/chartex" xmlns:mc="http://schemas.openxmlformats.org/markup-compatibility/2006" xmlns:aink="http://schemas.microsoft.com/office/drawing/2016/ink" xmlns:am3d="http://schemas.microsoft.com/office/drawing/2017/model3d" xmlns:o="urn:schemas-microsoft-com:office:office" xmlns:oel="http://schemas.microsoft.com/office/2019/extlst" xmlns:r="http://schemas.openxmlformats.org/officeDocument/2006/relationships" xmlns:m="http://schemas.openxmlformats.org/officeDocument/2006/math" xmlns:v="urn:schemas-microsoft-com:vml" xmlns:wp14="http://schemas.microsoft.com/office/word/2010/wordprocessingDrawing" xmlns:wp="http://schemas.openxmlformats.org/drawingml/2006/wordprocessingDrawing" xmlns:w10="urn:schemas-microsoft-com:office:word" xmlns:w="http://schemas.openxmlformats.org/wordprocessingml/2006/main" xmlns:w14="http://schemas.microsoft.com/office/word/2010/wordml" xmlns:w15="http://schemas.microsoft.com/office/word/2012/wordml" xmlns:w16cex="http://schemas.microsoft.com/office/word/2018/wordml/cex" xmlns:w16cid="http://schemas.microsoft.com/office/word/2016/wordml/cid" xmlns:w16="http://schemas.microsoft.com/office/word/2018/wordml" xmlns:w16sdtdh="http://schemas.microsoft.com/office/word/2020/wordml/sdtdatahash" xmlns:w16se="http://schemas.microsoft.com/office/word/2015/wordml/symex" xmlns:wpg="http://schemas.microsoft.com/office/word/2010/wordprocessingGroup" xmlns:wpi="http://schemas.microsoft.com/office/word/2010/wordprocessingInk" xmlns:wne="http://schemas.microsoft.com/office/word/2006/wordml" xmlns:wps="http://schemas.microsoft.com/office/word/2010/wordprocessingShape" mc:Ignorable="w14 w15 w16se w16cid w16 w16cex w16sdtdh wp14">
   <w:abstractNum w:abstractNumId="0" w15:restartNumberingAfterBreak="0">
+    <w:nsid w:val="1BCE739C"/>
+    <w:multiLevelType w:val="hybridMultilevel"/>
+    <w:tmpl w:val="069CCE16"/>
+    <w:lvl w:ilvl="0" w:tplc="04090001">
+      <w:start w:val="1"/>
+      <w:numFmt w:val="bullet"/>
+      <w:lvlText w:val=""/>
+      <w:lvlJc w:val="left"/>
+      <w:pPr>
+        <w:ind w:left="2700" w:hanging="360"/>
+      </w:pPr>
+      <w:rPr>
+        <w:rFonts w:ascii="Symbol" w:hAnsi="Symbol" w:hint="default"/>
+      </w:rPr>
+    </w:lvl>
+    <w:lvl w:ilvl="1" w:tplc="04090003" w:tentative="1">
+      <w:start w:val="1"/>
+      <w:numFmt w:val="bullet"/>
+      <w:lvlText w:val="o"/>
+      <w:lvlJc w:val="left"/>
+      <w:pPr>
+        <w:ind w:left="3420" w:hanging="360"/>
+      </w:pPr>
+      <w:rPr>
+        <w:rFonts w:ascii="Courier New" w:hAnsi="Courier New" w:cs="Courier New" w:hint="default"/>
+      </w:rPr>
+    </w:lvl>
+    <w:lvl w:ilvl="2" w:tplc="04090005" w:tentative="1">
+      <w:start w:val="1"/>
+      <w:numFmt w:val="bullet"/>
+      <w:lvlText w:val=""/>
+      <w:lvlJc w:val="left"/>
+      <w:pPr>
+        <w:ind w:left="4140" w:hanging="360"/>
+      </w:pPr>
+      <w:rPr>
+        <w:rFonts w:ascii="Wingdings" w:hAnsi="Wingdings" w:hint="default"/>
+      </w:rPr>
+    </w:lvl>
+    <w:lvl w:ilvl="3" w:tplc="04090001" w:tentative="1">
+      <w:start w:val="1"/>
+      <w:numFmt w:val="bullet"/>
+      <w:lvlText w:val=""/>
+      <w:lvlJc w:val="left"/>
+      <w:pPr>
+        <w:ind w:left="4860" w:hanging="360"/>
+      </w:pPr>
+      <w:rPr>
+        <w:rFonts w:ascii="Symbol" w:hAnsi="Symbol" w:hint="default"/>
+      </w:rPr>
+    </w:lvl>
+    <w:lvl w:ilvl="4" w:tplc="04090003" w:tentative="1">
+      <w:start w:val="1"/>
+      <w:numFmt w:val="bullet"/>
+      <w:lvlText w:val="o"/>
+      <w:lvlJc w:val="left"/>
+      <w:pPr>
+        <w:ind w:left="5580" w:hanging="360"/>
+      </w:pPr>
+      <w:rPr>
+        <w:rFonts w:ascii="Courier New" w:hAnsi="Courier New" w:cs="Courier New" w:hint="default"/>
+      </w:rPr>
+    </w:lvl>
+    <w:lvl w:ilvl="5" w:tplc="04090005" w:tentative="1">
+      <w:start w:val="1"/>
+      <w:numFmt w:val="bullet"/>
+      <w:lvlText w:val=""/>
+      <w:lvlJc w:val="left"/>
+      <w:pPr>
+        <w:ind w:left="6300" w:hanging="360"/>
+      </w:pPr>
+      <w:rPr>
+        <w:rFonts w:ascii="Wingdings" w:hAnsi="Wingdings" w:hint="default"/>
+      </w:rPr>
+    </w:lvl>
+    <w:lvl w:ilvl="6" w:tplc="04090001" w:tentative="1">
+      <w:start w:val="1"/>
+      <w:numFmt w:val="bullet"/>
+      <w:lvlText w:val=""/>
+      <w:lvlJc w:val="left"/>
+      <w:pPr>
+        <w:ind w:left="7020" w:hanging="360"/>
+      </w:pPr>
+      <w:rPr>
+        <w:rFonts w:ascii="Symbol" w:hAnsi="Symbol" w:hint="default"/>
+      </w:rPr>
+    </w:lvl>
+    <w:lvl w:ilvl="7" w:tplc="04090003" w:tentative="1">
+      <w:start w:val="1"/>
+      <w:numFmt w:val="bullet"/>
+      <w:lvlText w:val="o"/>
+      <w:lvlJc w:val="left"/>
+      <w:pPr>
+        <w:ind w:left="7740" w:hanging="360"/>
+      </w:pPr>
+      <w:rPr>
+        <w:rFonts w:ascii="Courier New" w:hAnsi="Courier New" w:cs="Courier New" w:hint="default"/>
+      </w:rPr>
+    </w:lvl>
+    <w:lvl w:ilvl="8" w:tplc="04090005" w:tentative="1">
+      <w:start w:val="1"/>
+      <w:numFmt w:val="bullet"/>
+      <w:lvlText w:val=""/>
+      <w:lvlJc w:val="left"/>
+      <w:pPr>
+        <w:ind w:left="8460" w:hanging="360"/>
+      </w:pPr>
+      <w:rPr>
+        <w:rFonts w:ascii="Wingdings" w:hAnsi="Wingdings" w:hint="default"/>
+      </w:rPr>
+    </w:lvl>
+  </w:abstractNum>
+  <w:abstractNum w:abstractNumId="1" w15:restartNumberingAfterBreak="0">
+    <w:nsid w:val="26392099"/>
+    <w:multiLevelType w:val="hybridMultilevel"/>
+    <w:tmpl w:val="AAEE20CC"/>
+    <w:lvl w:ilvl="0" w:tplc="04090001">
+      <w:start w:val="1"/>
+      <w:numFmt w:val="bullet"/>
+      <w:lvlText w:val=""/>
+      <w:lvlJc w:val="left"/>
+      <w:pPr>
+        <w:ind w:left="2700" w:hanging="360"/>
+      </w:pPr>
+      <w:rPr>
+        <w:rFonts w:ascii="Symbol" w:hAnsi="Symbol" w:hint="default"/>
+      </w:rPr>
+    </w:lvl>
+    <w:lvl w:ilvl="1" w:tplc="04090003" w:tentative="1">
+      <w:start w:val="1"/>
+      <w:numFmt w:val="bullet"/>
+      <w:lvlText w:val="o"/>
+      <w:lvlJc w:val="left"/>
+      <w:pPr>
+        <w:ind w:left="3420" w:hanging="360"/>
+      </w:pPr>
+      <w:rPr>
+        <w:rFonts w:ascii="Courier New" w:hAnsi="Courier New" w:cs="Courier New" w:hint="default"/>
+      </w:rPr>
+    </w:lvl>
+    <w:lvl w:ilvl="2" w:tplc="04090005" w:tentative="1">
+      <w:start w:val="1"/>
+      <w:numFmt w:val="bullet"/>
+      <w:lvlText w:val=""/>
+      <w:lvlJc w:val="left"/>
+      <w:pPr>
+        <w:ind w:left="4140" w:hanging="360"/>
+      </w:pPr>
+      <w:rPr>
+        <w:rFonts w:ascii="Wingdings" w:hAnsi="Wingdings" w:hint="default"/>
+      </w:rPr>
+    </w:lvl>
+    <w:lvl w:ilvl="3" w:tplc="04090001" w:tentative="1">
+      <w:start w:val="1"/>
+      <w:numFmt w:val="bullet"/>
+      <w:lvlText w:val=""/>
+      <w:lvlJc w:val="left"/>
+      <w:pPr>
+        <w:ind w:left="4860" w:hanging="360"/>
+      </w:pPr>
+      <w:rPr>
+        <w:rFonts w:ascii="Symbol" w:hAnsi="Symbol" w:hint="default"/>
+      </w:rPr>
+    </w:lvl>
+    <w:lvl w:ilvl="4" w:tplc="04090003" w:tentative="1">
+      <w:start w:val="1"/>
+      <w:numFmt w:val="bullet"/>
+      <w:lvlText w:val="o"/>
+      <w:lvlJc w:val="left"/>
+      <w:pPr>
+        <w:ind w:left="5580" w:hanging="360"/>
+      </w:pPr>
+      <w:rPr>
+        <w:rFonts w:ascii="Courier New" w:hAnsi="Courier New" w:cs="Courier New" w:hint="default"/>
+      </w:rPr>
+    </w:lvl>
+    <w:lvl w:ilvl="5" w:tplc="04090005" w:tentative="1">
+      <w:start w:val="1"/>
+      <w:numFmt w:val="bullet"/>
+      <w:lvlText w:val=""/>
+      <w:lvlJc w:val="left"/>
+      <w:pPr>
+        <w:ind w:left="6300" w:hanging="360"/>
+      </w:pPr>
+      <w:rPr>
+        <w:rFonts w:ascii="Wingdings" w:hAnsi="Wingdings" w:hint="default"/>
+      </w:rPr>
+    </w:lvl>
+    <w:lvl w:ilvl="6" w:tplc="04090001" w:tentative="1">
+      <w:start w:val="1"/>
+      <w:numFmt w:val="bullet"/>
+      <w:lvlText w:val=""/>
+      <w:lvlJc w:val="left"/>
+      <w:pPr>
+        <w:ind w:left="7020" w:hanging="360"/>
+      </w:pPr>
+      <w:rPr>
+        <w:rFonts w:ascii="Symbol" w:hAnsi="Symbol" w:hint="default"/>
+      </w:rPr>
+    </w:lvl>
+    <w:lvl w:ilvl="7" w:tplc="04090003" w:tentative="1">
+      <w:start w:val="1"/>
+      <w:numFmt w:val="bullet"/>
+      <w:lvlText w:val="o"/>
+      <w:lvlJc w:val="left"/>
+      <w:pPr>
+        <w:ind w:left="7740" w:hanging="360"/>
+      </w:pPr>
+      <w:rPr>
+        <w:rFonts w:ascii="Courier New" w:hAnsi="Courier New" w:cs="Courier New" w:hint="default"/>
+      </w:rPr>
+    </w:lvl>
+    <w:lvl w:ilvl="8" w:tplc="04090005" w:tentative="1">
+      <w:start w:val="1"/>
+      <w:numFmt w:val="bullet"/>
+      <w:lvlText w:val=""/>
+      <w:lvlJc w:val="left"/>
+      <w:pPr>
+        <w:ind w:left="8460" w:hanging="360"/>
+      </w:pPr>
+      <w:rPr>
+        <w:rFonts w:ascii="Wingdings" w:hAnsi="Wingdings" w:hint="default"/>
+      </w:rPr>
+    </w:lvl>
+  </w:abstractNum>
+  <w:abstractNum w:abstractNumId="2" w15:restartNumberingAfterBreak="0">
     <w:nsid w:val="3B7065A1"/>
     <w:multiLevelType w:val="hybridMultilevel"/>
     <w:tmpl w:val="32EE51C4"/>
@@ -320,7 +716,7 @@
       </w:rPr>
     </w:lvl>
   </w:abstractNum>
-  <w:abstractNum w:abstractNumId="1" w15:restartNumberingAfterBreak="0">
+  <w:abstractNum w:abstractNumId="3" w15:restartNumberingAfterBreak="0">
     <w:nsid w:val="65524A8E"/>
     <w:multiLevelType w:val="hybridMultilevel"/>
     <w:tmpl w:val="C2B05DDC"/>
@@ -433,7 +829,7 @@
       </w:rPr>
     </w:lvl>
   </w:abstractNum>
-  <w:abstractNum w:abstractNumId="2" w15:restartNumberingAfterBreak="0">
+  <w:abstractNum w:abstractNumId="4" w15:restartNumberingAfterBreak="0">
     <w:nsid w:val="7E182C8F"/>
     <w:multiLevelType w:val="hybridMultilevel"/>
     <w:tmpl w:val="D5860C16"/>
@@ -523,13 +919,19 @@
     </w:lvl>
   </w:abstractNum>
   <w:num w:numId="1" w16cid:durableId="614093968">
+    <w:abstractNumId w:val="4"/>
+  </w:num>
+  <w:num w:numId="2" w16cid:durableId="1659769674">
     <w:abstractNumId w:val="2"/>
   </w:num>
-  <w:num w:numId="2" w16cid:durableId="1659769674">
+  <w:num w:numId="3" w16cid:durableId="735857607">
+    <w:abstractNumId w:val="3"/>
+  </w:num>
+  <w:num w:numId="4" w16cid:durableId="208763118">
+    <w:abstractNumId w:val="1"/>
+  </w:num>
+  <w:num w:numId="5" w16cid:durableId="2062632701">
     <w:abstractNumId w:val="0"/>
-  </w:num>
-  <w:num w:numId="3" w16cid:durableId="735857607">
-    <w:abstractNumId w:val="1"/>
   </w:num>
 </w:numbering>
 </file>

</xml_diff>